<commit_message>
Updated Bank import plugin - F8: Batch list.
</commit_message>
<xml_diff>
--- a/plugins-known-issues/Known-Issues-Plugins-BankImport.docx
+++ b/plugins-known-issues/Known-Issues-Plugins-BankImport.docx
@@ -58,7 +58,7 @@
           <w:r>
             <w:fldChar w:fldCharType="separate"/>
           </w:r>
-          <w:hyperlink w:anchor="_Toc181536243" w:history="1">
+          <w:hyperlink w:anchor="_Toc181636678" w:history="1">
             <w:r>
               <w:rPr>
                 <w:rStyle w:val="Hyperlink"/>
@@ -89,7 +89,7 @@
                 <w:noProof/>
                 <w:webHidden/>
               </w:rPr>
-              <w:instrText xml:space="preserve"> PAGEREF _Toc181536243 \h </w:instrText>
+              <w:instrText xml:space="preserve"> PAGEREF _Toc181636678 \h </w:instrText>
             </w:r>
             <w:r>
               <w:rPr>
@@ -136,7 +136,7 @@
               <w14:ligatures w14:val="standardContextual"/>
             </w:rPr>
           </w:pPr>
-          <w:hyperlink w:anchor="_Toc181536244" w:history="1">
+          <w:hyperlink w:anchor="_Toc181636679" w:history="1">
             <w:r>
               <w:rPr>
                 <w:rStyle w:val="Hyperlink"/>
@@ -169,7 +169,7 @@
                 <w:noProof/>
                 <w:webHidden/>
               </w:rPr>
-              <w:instrText xml:space="preserve"> PAGEREF _Toc181536244 \h </w:instrText>
+              <w:instrText xml:space="preserve"> PAGEREF _Toc181636679 \h </w:instrText>
             </w:r>
             <w:r>
               <w:rPr>
@@ -216,7 +216,7 @@
               <w14:ligatures w14:val="standardContextual"/>
             </w:rPr>
           </w:pPr>
-          <w:hyperlink w:anchor="_Toc181536245" w:history="1">
+          <w:hyperlink w:anchor="_Toc181636680" w:history="1">
             <w:r>
               <w:rPr>
                 <w:rStyle w:val="Hyperlink"/>
@@ -249,7 +249,7 @@
                 <w:noProof/>
                 <w:webHidden/>
               </w:rPr>
-              <w:instrText xml:space="preserve"> PAGEREF _Toc181536245 \h </w:instrText>
+              <w:instrText xml:space="preserve"> PAGEREF _Toc181636680 \h </w:instrText>
             </w:r>
             <w:r>
               <w:rPr>
@@ -310,7 +310,7 @@
           <w:lang w:val="x-none"/>
         </w:rPr>
       </w:pPr>
-      <w:bookmarkStart w:id="0" w:name="_Toc181536243"/>
+      <w:bookmarkStart w:id="0" w:name="_Toc181636678"/>
       <w:r>
         <w:rPr>
           <w:rFonts w:ascii="Segoe UI Black" w:hAnsi="Segoe UI Black" w:cs="Segoe UI Black"/>
@@ -343,7 +343,7 @@
           <w:lang w:val="x-none"/>
         </w:rPr>
       </w:pPr>
-      <w:bookmarkStart w:id="1" w:name="_Toc181536244"/>
+      <w:bookmarkStart w:id="1" w:name="_Toc181636679"/>
       <w:r>
         <w:rPr>
           <w:rFonts w:ascii="Segoe UI Black" w:hAnsi="Segoe UI Black" w:cs="Segoe UI Black"/>
@@ -517,11 +517,45 @@
       <w:r>
         <w:rPr>
           <w:rFonts w:ascii="Segoe UI" w:hAnsi="Segoe UI" w:cs="Segoe UI"/>
+          <w:b/>
+          <w:bCs/>
           <w:sz w:val="20"/>
           <w:szCs w:val="20"/>
           <w:lang w:val="x-none"/>
         </w:rPr>
         <w:lastRenderedPageBreak/>
+        <w:t>NOTE</w:t>
+      </w:r>
+      <w:r>
+        <w:rPr>
+          <w:rFonts w:ascii="Segoe UI" w:hAnsi="Segoe UI" w:cs="Segoe UI"/>
+          <w:sz w:val="20"/>
+          <w:szCs w:val="20"/>
+          <w:lang w:val="x-none"/>
+        </w:rPr>
+        <w:t xml:space="preserve"> : Once you Post the batch, it generated the balancing entries including Tax</w:t>
+      </w:r>
+    </w:p>
+    <w:p>
+      <w:pPr>
+        <w:autoSpaceDE w:val="0"/>
+        <w:autoSpaceDN w:val="0"/>
+        <w:adjustRightInd w:val="0"/>
+        <w:spacing w:before="75" w:after="75" w:line="360" w:lineRule="auto"/>
+        <w:rPr>
+          <w:rFonts w:ascii="Segoe UI" w:hAnsi="Segoe UI" w:cs="Segoe UI"/>
+          <w:sz w:val="20"/>
+          <w:szCs w:val="20"/>
+          <w:lang w:val="x-none"/>
+        </w:rPr>
+      </w:pPr>
+      <w:r>
+        <w:rPr>
+          <w:rFonts w:ascii="Segoe UI" w:hAnsi="Segoe UI" w:cs="Segoe UI"/>
+          <w:sz w:val="20"/>
+          <w:szCs w:val="20"/>
+          <w:lang w:val="x-none"/>
+        </w:rPr>
         <w:t xml:space="preserve">To include the Tax transactions, you need to go to </w:t>
       </w:r>
       <w:r>
@@ -669,7 +703,7 @@
           <w:lang w:val="x-none"/>
         </w:rPr>
       </w:pPr>
-      <w:bookmarkStart w:id="2" w:name="_Toc181536245"/>
+      <w:bookmarkStart w:id="2" w:name="_Toc181636680"/>
       <w:r>
         <w:rPr>
           <w:rFonts w:ascii="Segoe UI Black" w:hAnsi="Segoe UI Black" w:cs="Segoe UI Black"/>
@@ -734,9 +768,9 @@
         <w:adjustRightInd w:val="0"/>
         <w:spacing w:before="75" w:after="75" w:line="360" w:lineRule="auto"/>
         <w:rPr>
-          <w:rFonts w:ascii="Segoe UI Semilight" w:hAnsi="Segoe UI Semilight" w:cs="Segoe UI Semilight"/>
-          <w:sz w:val="20"/>
-          <w:szCs w:val="20"/>
+          <w:rFonts w:ascii="Arial" w:hAnsi="Arial" w:cs="Arial"/>
+          <w:sz w:val="6"/>
+          <w:szCs w:val="6"/>
           <w:lang w:val="x-none"/>
         </w:rPr>
       </w:pPr>
@@ -798,28 +832,19 @@
         </w:drawing>
       </w:r>
     </w:p>
+    <w:p/>
     <w:p>
       <w:pPr>
         <w:autoSpaceDE w:val="0"/>
         <w:autoSpaceDN w:val="0"/>
         <w:adjustRightInd w:val="0"/>
-        <w:spacing w:after="0" w:line="240" w:lineRule="auto"/>
+        <w:spacing w:before="75" w:after="75" w:line="360" w:lineRule="auto"/>
         <w:rPr>
           <w:rFonts w:ascii="Arial" w:hAnsi="Arial" w:cs="Arial"/>
           <w:sz w:val="6"/>
           <w:szCs w:val="6"/>
           <w:lang w:val="x-none"/>
         </w:rPr>
-      </w:pPr>
-    </w:p>
-    <w:p>
-      <w:pPr>
-        <w:keepNext/>
-        <w:autoSpaceDE w:val="0"/>
-        <w:autoSpaceDN w:val="0"/>
-        <w:adjustRightInd w:val="0"/>
-        <w:spacing w:before="240" w:after="60" w:line="360" w:lineRule="auto"/>
-        <w:outlineLvl w:val="1"/>
       </w:pPr>
     </w:p>
     <w:sectPr>

</xml_diff>

<commit_message>
Updated Known-Issues-Plugins-BankImport.docx with screenshot and balancing and Batch list report
</commit_message>
<xml_diff>
--- a/plugins-known-issues/Known-Issues-Plugins-BankImport.docx
+++ b/plugins-known-issues/Known-Issues-Plugins-BankImport.docx
@@ -58,7 +58,7 @@
           <w:r>
             <w:fldChar w:fldCharType="separate"/>
           </w:r>
-          <w:hyperlink w:anchor="_Toc181636678" w:history="1">
+          <w:hyperlink w:anchor="_Toc181683682" w:history="1">
             <w:r>
               <w:rPr>
                 <w:rStyle w:val="Hyperlink"/>
@@ -89,7 +89,7 @@
                 <w:noProof/>
                 <w:webHidden/>
               </w:rPr>
-              <w:instrText xml:space="preserve"> PAGEREF _Toc181636678 \h </w:instrText>
+              <w:instrText xml:space="preserve"> PAGEREF _Toc181683682 \h </w:instrText>
             </w:r>
             <w:r>
               <w:rPr>
@@ -136,7 +136,7 @@
               <w14:ligatures w14:val="standardContextual"/>
             </w:rPr>
           </w:pPr>
-          <w:hyperlink w:anchor="_Toc181636679" w:history="1">
+          <w:hyperlink w:anchor="_Toc181683683" w:history="1">
             <w:r>
               <w:rPr>
                 <w:rStyle w:val="Hyperlink"/>
@@ -148,7 +148,7 @@
                 <w:noProof/>
                 <w:lang w:val="x-none"/>
               </w:rPr>
-              <w:t>List the transactions in the batch (Exclude Tax amounts)</w:t>
+              <w:t>Balance batch option</w:t>
             </w:r>
             <w:r>
               <w:rPr>
@@ -169,7 +169,7 @@
                 <w:noProof/>
                 <w:webHidden/>
               </w:rPr>
-              <w:instrText xml:space="preserve"> PAGEREF _Toc181636679 \h </w:instrText>
+              <w:instrText xml:space="preserve"> PAGEREF _Toc181683683 \h </w:instrText>
             </w:r>
             <w:r>
               <w:rPr>
@@ -216,7 +216,87 @@
               <w14:ligatures w14:val="standardContextual"/>
             </w:rPr>
           </w:pPr>
-          <w:hyperlink w:anchor="_Toc181636680" w:history="1">
+          <w:hyperlink w:anchor="_Toc181683684" w:history="1">
+            <w:r>
+              <w:rPr>
+                <w:rStyle w:val="Hyperlink"/>
+                <w:rFonts w:ascii="Segoe UI Black" w:hAnsi="Segoe UI Black" w:cs="Segoe UI Black"/>
+                <w:b/>
+                <w:bCs/>
+                <w:i/>
+                <w:iCs/>
+                <w:noProof/>
+                <w:lang w:val="x-none"/>
+              </w:rPr>
+              <w:t>List the transactions in the batch (Exclude Tax amounts)</w:t>
+            </w:r>
+            <w:r>
+              <w:rPr>
+                <w:noProof/>
+                <w:webHidden/>
+              </w:rPr>
+              <w:tab/>
+            </w:r>
+            <w:r>
+              <w:rPr>
+                <w:noProof/>
+                <w:webHidden/>
+              </w:rPr>
+              <w:fldChar w:fldCharType="begin"/>
+            </w:r>
+            <w:r>
+              <w:rPr>
+                <w:noProof/>
+                <w:webHidden/>
+              </w:rPr>
+              <w:instrText xml:space="preserve"> PAGEREF _Toc181683684 \h </w:instrText>
+            </w:r>
+            <w:r>
+              <w:rPr>
+                <w:noProof/>
+                <w:webHidden/>
+              </w:rPr>
+            </w:r>
+            <w:r>
+              <w:rPr>
+                <w:noProof/>
+                <w:webHidden/>
+              </w:rPr>
+              <w:fldChar w:fldCharType="separate"/>
+            </w:r>
+            <w:r>
+              <w:rPr>
+                <w:noProof/>
+                <w:webHidden/>
+              </w:rPr>
+              <w:t>2</w:t>
+            </w:r>
+            <w:r>
+              <w:rPr>
+                <w:noProof/>
+                <w:webHidden/>
+              </w:rPr>
+              <w:fldChar w:fldCharType="end"/>
+            </w:r>
+          </w:hyperlink>
+        </w:p>
+        <w:p>
+          <w:pPr>
+            <w:pStyle w:val="TOC2"/>
+            <w:tabs>
+              <w:tab w:val="right" w:leader="dot" w:pos="10456"/>
+            </w:tabs>
+            <w:rPr>
+              <w:rFonts w:eastAsiaTheme="minorEastAsia"/>
+              <w:noProof/>
+              <w:kern w:val="2"/>
+              <w:sz w:val="24"/>
+              <w:szCs w:val="24"/>
+              <w:lang w:eastAsia="en-ZA"/>
+              <w14:ligatures w14:val="standardContextual"/>
+            </w:rPr>
+          </w:pPr>
+          <w:hyperlink w:anchor="_Toc181683685" w:history="1">
             <w:r>
               <w:rPr>
                 <w:rStyle w:val="Hyperlink"/>
@@ -249,7 +329,7 @@
                 <w:noProof/>
                 <w:webHidden/>
               </w:rPr>
-              <w:instrText xml:space="preserve"> PAGEREF _Toc181636680 \h </w:instrText>
+              <w:instrText xml:space="preserve"> PAGEREF _Toc181683685 \h </w:instrText>
             </w:r>
             <w:r>
               <w:rPr>
@@ -269,7 +349,7 @@
                 <w:noProof/>
                 <w:webHidden/>
               </w:rPr>
-              <w:t>2</w:t>
+              <w:t>3</w:t>
             </w:r>
             <w:r>
               <w:rPr>
@@ -310,7 +390,7 @@
           <w:lang w:val="x-none"/>
         </w:rPr>
       </w:pPr>
-      <w:bookmarkStart w:id="0" w:name="_Toc181636678"/>
+      <w:bookmarkStart w:id="0" w:name="_Toc181683682"/>
       <w:r>
         <w:rPr>
           <w:rFonts w:ascii="Segoe UI Black" w:hAnsi="Segoe UI Black" w:cs="Segoe UI Black"/>
@@ -343,7 +423,7 @@
           <w:lang w:val="x-none"/>
         </w:rPr>
       </w:pPr>
-      <w:bookmarkStart w:id="1" w:name="_Toc181636679"/>
+      <w:bookmarkStart w:id="1" w:name="_Toc181683683"/>
       <w:r>
         <w:rPr>
           <w:rFonts w:ascii="Segoe UI Black" w:hAnsi="Segoe UI Black" w:cs="Segoe UI Black"/>
@@ -354,9 +434,505 @@
           <w:color w:val="333399"/>
           <w:lang w:val="x-none"/>
         </w:rPr>
+        <w:t>Balance batch option</w:t>
+      </w:r>
+      <w:bookmarkEnd w:id="1"/>
+    </w:p>
+    <w:p>
+      <w:pPr>
+        <w:autoSpaceDE w:val="0"/>
+        <w:autoSpaceDN w:val="0"/>
+        <w:adjustRightInd w:val="0"/>
+        <w:spacing w:before="75" w:after="75" w:line="360" w:lineRule="auto"/>
+        <w:rPr>
+          <w:rFonts w:ascii="Segoe UI" w:hAnsi="Segoe UI" w:cs="Segoe UI"/>
+          <w:b/>
+          <w:bCs/>
+          <w:sz w:val="20"/>
+          <w:szCs w:val="20"/>
+          <w:lang w:val="x-none"/>
+        </w:rPr>
+      </w:pPr>
+      <w:r>
+        <w:rPr>
+          <w:rFonts w:ascii="Segoe UI" w:hAnsi="Segoe UI" w:cs="Segoe UI"/>
+          <w:b/>
+          <w:bCs/>
+          <w:sz w:val="20"/>
+          <w:szCs w:val="20"/>
+          <w:lang w:val="x-none"/>
+        </w:rPr>
+        <w:t xml:space="preserve">Balancing batches </w:t>
+      </w:r>
+    </w:p>
+    <w:p>
+      <w:pPr>
+        <w:autoSpaceDE w:val="0"/>
+        <w:autoSpaceDN w:val="0"/>
+        <w:adjustRightInd w:val="0"/>
+        <w:spacing w:before="75" w:after="75" w:line="360" w:lineRule="auto"/>
+        <w:rPr>
+          <w:rFonts w:ascii="Segoe UI" w:hAnsi="Segoe UI" w:cs="Segoe UI"/>
+          <w:sz w:val="20"/>
+          <w:szCs w:val="20"/>
+          <w:lang w:val="x-none"/>
+        </w:rPr>
+      </w:pPr>
+      <w:r>
+        <w:rPr>
+          <w:rFonts w:ascii="Segoe UI" w:hAnsi="Segoe UI" w:cs="Segoe UI"/>
+          <w:sz w:val="20"/>
+          <w:szCs w:val="20"/>
+          <w:lang w:val="x-none"/>
+        </w:rPr>
+        <w:t xml:space="preserve">If a batch is not balanced, the Tax amounts in not included in the F8: Batch list </w:t>
+      </w:r>
+      <w:proofErr w:type="spellStart"/>
+      <w:r>
+        <w:rPr>
+          <w:rFonts w:ascii="Segoe UI" w:hAnsi="Segoe UI" w:cs="Segoe UI"/>
+          <w:b/>
+          <w:bCs/>
+          <w:sz w:val="20"/>
+          <w:szCs w:val="20"/>
+          <w:lang w:val="x-none"/>
+        </w:rPr>
+        <w:t>List</w:t>
+      </w:r>
+      <w:proofErr w:type="spellEnd"/>
+      <w:r>
+        <w:rPr>
+          <w:rFonts w:ascii="Segoe UI" w:hAnsi="Segoe UI" w:cs="Segoe UI"/>
+          <w:b/>
+          <w:bCs/>
+          <w:sz w:val="20"/>
+          <w:szCs w:val="20"/>
+          <w:lang w:val="x-none"/>
+        </w:rPr>
+        <w:t xml:space="preserve"> batch - Unposted batch</w:t>
+      </w:r>
+      <w:r>
+        <w:rPr>
+          <w:rFonts w:ascii="Segoe UI" w:hAnsi="Segoe UI" w:cs="Segoe UI"/>
+          <w:sz w:val="20"/>
+          <w:szCs w:val="20"/>
+          <w:lang w:val="x-none"/>
+        </w:rPr>
+        <w:t xml:space="preserve"> report. Once batches are balanced, the </w:t>
+      </w:r>
+      <w:r>
+        <w:rPr>
+          <w:rFonts w:ascii="Segoe UI" w:hAnsi="Segoe UI" w:cs="Segoe UI"/>
+          <w:b/>
+          <w:bCs/>
+          <w:sz w:val="20"/>
+          <w:szCs w:val="20"/>
+          <w:lang w:val="x-none"/>
+        </w:rPr>
+        <w:t>F8:List</w:t>
+      </w:r>
+      <w:r>
+        <w:rPr>
+          <w:rFonts w:ascii="Segoe UI" w:hAnsi="Segoe UI" w:cs="Segoe UI"/>
+          <w:sz w:val="20"/>
+          <w:szCs w:val="20"/>
+          <w:lang w:val="x-none"/>
+        </w:rPr>
+        <w:t xml:space="preserve"> on the </w:t>
+      </w:r>
+      <w:r>
+        <w:rPr>
+          <w:rFonts w:ascii="Segoe UI" w:hAnsi="Segoe UI" w:cs="Segoe UI"/>
+          <w:b/>
+          <w:bCs/>
+          <w:sz w:val="20"/>
+          <w:szCs w:val="20"/>
+          <w:lang w:val="x-none"/>
+        </w:rPr>
+        <w:t>List batch - Unposted batch</w:t>
+      </w:r>
+      <w:r>
+        <w:rPr>
+          <w:rFonts w:ascii="Segoe UI" w:hAnsi="Segoe UI" w:cs="Segoe UI"/>
+          <w:sz w:val="20"/>
+          <w:szCs w:val="20"/>
+          <w:lang w:val="x-none"/>
+        </w:rPr>
+        <w:t xml:space="preserve"> report, will include the Tax amounts. </w:t>
+      </w:r>
+    </w:p>
+    <w:p>
+      <w:pPr>
+        <w:pStyle w:val="ListParagraph"/>
+        <w:numPr>
+          <w:ilvl w:val="0"/>
+          <w:numId w:val="16"/>
+        </w:numPr>
+        <w:autoSpaceDE w:val="0"/>
+        <w:autoSpaceDN w:val="0"/>
+        <w:adjustRightInd w:val="0"/>
+        <w:spacing w:before="75" w:after="75" w:line="360" w:lineRule="auto"/>
+        <w:rPr>
+          <w:rFonts w:ascii="Segoe UI" w:hAnsi="Segoe UI" w:cs="Segoe UI"/>
+          <w:sz w:val="20"/>
+          <w:szCs w:val="20"/>
+          <w:lang w:val="x-none"/>
+        </w:rPr>
+      </w:pPr>
+      <w:r>
+        <w:rPr>
+          <w:rFonts w:ascii="Segoe UI" w:hAnsi="Segoe UI" w:cs="Segoe UI"/>
+          <w:sz w:val="20"/>
+          <w:szCs w:val="20"/>
+          <w:lang w:val="x-none"/>
+        </w:rPr>
+        <w:t xml:space="preserve">As with normal batches, the </w:t>
+      </w:r>
+      <w:r>
+        <w:rPr>
+          <w:rFonts w:ascii="Segoe UI" w:hAnsi="Segoe UI" w:cs="Segoe UI"/>
+          <w:b/>
+          <w:bCs/>
+          <w:sz w:val="20"/>
+          <w:szCs w:val="20"/>
+          <w:lang w:val="x-none"/>
+        </w:rPr>
+        <w:t>F5:Balance</w:t>
+      </w:r>
+      <w:r>
+        <w:rPr>
+          <w:rFonts w:ascii="Segoe UI" w:hAnsi="Segoe UI" w:cs="Segoe UI"/>
+          <w:sz w:val="20"/>
+          <w:szCs w:val="20"/>
+          <w:lang w:val="x-none"/>
+        </w:rPr>
+        <w:t xml:space="preserve"> icon is accessible on the Batch entry (normal batches for Bank accounts). </w:t>
+      </w:r>
+    </w:p>
+    <w:p>
+      <w:pPr>
+        <w:pStyle w:val="ListParagraph"/>
+        <w:numPr>
+          <w:ilvl w:val="0"/>
+          <w:numId w:val="16"/>
+        </w:numPr>
+        <w:autoSpaceDE w:val="0"/>
+        <w:autoSpaceDN w:val="0"/>
+        <w:adjustRightInd w:val="0"/>
+        <w:spacing w:before="75" w:after="75" w:line="360" w:lineRule="auto"/>
+        <w:rPr>
+          <w:rFonts w:ascii="Segoe UI" w:hAnsi="Segoe UI" w:cs="Segoe UI"/>
+          <w:sz w:val="20"/>
+          <w:szCs w:val="20"/>
+          <w:lang w:val="x-none"/>
+        </w:rPr>
+      </w:pPr>
+      <w:r>
+        <w:rPr>
+          <w:rFonts w:ascii="Segoe UI" w:hAnsi="Segoe UI" w:cs="Segoe UI"/>
+          <w:sz w:val="20"/>
+          <w:szCs w:val="20"/>
+          <w:lang w:val="x-none"/>
+        </w:rPr>
+        <w:t xml:space="preserve">In the Bank import there is no </w:t>
+      </w:r>
+      <w:r>
+        <w:rPr>
+          <w:rFonts w:ascii="Segoe UI" w:hAnsi="Segoe UI" w:cs="Segoe UI"/>
+          <w:b/>
+          <w:bCs/>
+          <w:sz w:val="20"/>
+          <w:szCs w:val="20"/>
+          <w:lang w:val="x-none"/>
+        </w:rPr>
+        <w:t>F5:Balance</w:t>
+      </w:r>
+      <w:r>
+        <w:rPr>
+          <w:rFonts w:ascii="Segoe UI" w:hAnsi="Segoe UI" w:cs="Segoe UI"/>
+          <w:sz w:val="20"/>
+          <w:szCs w:val="20"/>
+          <w:lang w:val="x-none"/>
+        </w:rPr>
+        <w:t xml:space="preserve"> icon but it is accessible in the </w:t>
+      </w:r>
+      <w:r>
+        <w:rPr>
+          <w:rFonts w:ascii="Segoe UI" w:hAnsi="Segoe UI" w:cs="Segoe UI"/>
+          <w:b/>
+          <w:bCs/>
+          <w:sz w:val="20"/>
+          <w:szCs w:val="20"/>
+          <w:lang w:val="x-none"/>
+        </w:rPr>
+        <w:t>F9:Process</w:t>
+      </w:r>
+      <w:r>
+        <w:rPr>
+          <w:rFonts w:ascii="Segoe UI" w:hAnsi="Segoe UI" w:cs="Segoe UI"/>
+          <w:sz w:val="20"/>
+          <w:szCs w:val="20"/>
+          <w:lang w:val="x-none"/>
+        </w:rPr>
+        <w:t xml:space="preserve"> and select </w:t>
+      </w:r>
+      <w:r>
+        <w:rPr>
+          <w:rFonts w:ascii="Segoe UI" w:hAnsi="Segoe UI" w:cs="Segoe UI"/>
+          <w:b/>
+          <w:bCs/>
+          <w:sz w:val="20"/>
+          <w:szCs w:val="20"/>
+          <w:lang w:val="x-none"/>
+        </w:rPr>
+        <w:t>Balance batch</w:t>
+      </w:r>
+      <w:r>
+        <w:rPr>
+          <w:rFonts w:ascii="Segoe UI" w:hAnsi="Segoe UI" w:cs="Segoe UI"/>
+          <w:sz w:val="20"/>
+          <w:szCs w:val="20"/>
+          <w:lang w:val="x-none"/>
+        </w:rPr>
+        <w:t xml:space="preserve"> option.</w:t>
+      </w:r>
+    </w:p>
+    <w:p>
+      <w:pPr>
+        <w:pStyle w:val="ListParagraph"/>
+        <w:numPr>
+          <w:ilvl w:val="0"/>
+          <w:numId w:val="16"/>
+        </w:numPr>
+        <w:autoSpaceDE w:val="0"/>
+        <w:autoSpaceDN w:val="0"/>
+        <w:adjustRightInd w:val="0"/>
+        <w:spacing w:before="75" w:after="75" w:line="360" w:lineRule="auto"/>
+        <w:rPr>
+          <w:rFonts w:ascii="Segoe UI" w:hAnsi="Segoe UI" w:cs="Segoe UI"/>
+          <w:sz w:val="20"/>
+          <w:szCs w:val="20"/>
+          <w:lang w:val="x-none"/>
+        </w:rPr>
+      </w:pPr>
+      <w:r>
+        <w:rPr>
+          <w:rFonts w:ascii="Segoe UI" w:hAnsi="Segoe UI" w:cs="Segoe UI"/>
+          <w:sz w:val="20"/>
+          <w:szCs w:val="20"/>
+          <w:lang w:val="x-none"/>
+        </w:rPr>
+        <w:t>In the Bank import plugin, it only populates the Contra account when a bank account is balanced.</w:t>
+      </w:r>
+    </w:p>
+    <w:p>
+      <w:pPr>
+        <w:pStyle w:val="ListParagraph"/>
+        <w:autoSpaceDE w:val="0"/>
+        <w:autoSpaceDN w:val="0"/>
+        <w:adjustRightInd w:val="0"/>
+        <w:spacing w:before="75" w:after="75" w:line="360" w:lineRule="auto"/>
+        <w:rPr>
+          <w:rFonts w:ascii="Segoe UI" w:hAnsi="Segoe UI" w:cs="Segoe UI"/>
+          <w:sz w:val="20"/>
+          <w:szCs w:val="20"/>
+          <w:lang w:val="x-none"/>
+        </w:rPr>
+      </w:pPr>
+      <w:r>
+        <w:rPr>
+          <w:rFonts w:ascii="Arial" w:hAnsi="Arial" w:cs="Arial"/>
+          <w:noProof/>
+          <w:sz w:val="24"/>
+          <w:szCs w:val="24"/>
+        </w:rPr>
+        <w:drawing>
+          <wp:inline distT="0" distB="0" distL="0" distR="0" wp14:anchorId="42FAE21A" wp14:editId="419B4EDE">
+            <wp:extent cx="6645910" cy="3148965"/>
+            <wp:effectExtent l="0" t="0" r="2540" b="0"/>
+            <wp:docPr id="128032817" name="Picture 1"/>
+            <wp:cNvGraphicFramePr>
+              <a:graphicFrameLocks xmlns:a="http://schemas.openxmlformats.org/drawingml/2006/main" noChangeAspect="1"/>
+            </wp:cNvGraphicFramePr>
+            <a:graphic xmlns:a="http://schemas.openxmlformats.org/drawingml/2006/main">
+              <a:graphicData uri="http://schemas.openxmlformats.org/drawingml/2006/picture">
+                <pic:pic xmlns:pic="http://schemas.openxmlformats.org/drawingml/2006/picture">
+                  <pic:nvPicPr>
+                    <pic:cNvPr id="0" name="Picture 1"/>
+                    <pic:cNvPicPr>
+                      <a:picLocks noChangeAspect="1" noChangeArrowheads="1"/>
+                    </pic:cNvPicPr>
+                  </pic:nvPicPr>
+                  <pic:blipFill>
+                    <a:blip r:embed="rId6">
+                      <a:extLst>
+                        <a:ext uri="{28A0092B-C50C-407E-A947-70E740481C1C}">
+                          <a14:useLocalDpi xmlns:a14="http://schemas.microsoft.com/office/drawing/2010/main" val="0"/>
+                        </a:ext>
+                      </a:extLst>
+                    </a:blip>
+                    <a:srcRect/>
+                    <a:stretch>
+                      <a:fillRect/>
+                    </a:stretch>
+                  </pic:blipFill>
+                  <pic:spPr bwMode="auto">
+                    <a:xfrm>
+                      <a:off x="0" y="0"/>
+                      <a:ext cx="6645910" cy="3148965"/>
+                    </a:xfrm>
+                    <a:prstGeom prst="rect">
+                      <a:avLst/>
+                    </a:prstGeom>
+                    <a:noFill/>
+                    <a:ln>
+                      <a:noFill/>
+                    </a:ln>
+                  </pic:spPr>
+                </pic:pic>
+              </a:graphicData>
+            </a:graphic>
+          </wp:inline>
+        </w:drawing>
+      </w:r>
+    </w:p>
+    <w:p>
+      <w:pPr>
+        <w:autoSpaceDE w:val="0"/>
+        <w:autoSpaceDN w:val="0"/>
+        <w:adjustRightInd w:val="0"/>
+        <w:spacing w:before="75" w:after="75" w:line="360" w:lineRule="auto"/>
+        <w:rPr>
+          <w:rFonts w:ascii="Segoe UI" w:hAnsi="Segoe UI" w:cs="Segoe UI"/>
+          <w:sz w:val="20"/>
+          <w:szCs w:val="20"/>
+          <w:lang w:val="x-none"/>
+        </w:rPr>
+      </w:pPr>
+      <w:r>
+        <w:rPr>
+          <w:rFonts w:ascii="Segoe UI" w:hAnsi="Segoe UI" w:cs="Segoe UI"/>
+          <w:sz w:val="20"/>
+          <w:szCs w:val="20"/>
+          <w:lang w:val="x-none"/>
+        </w:rPr>
+        <w:t>In Firebird databases could not find any issues with dates causing issues with the unbalanced and balanced batches.</w:t>
+      </w:r>
+    </w:p>
+    <w:p>
+      <w:pPr>
+        <w:autoSpaceDE w:val="0"/>
+        <w:autoSpaceDN w:val="0"/>
+        <w:adjustRightInd w:val="0"/>
+        <w:spacing w:before="75" w:after="75" w:line="360" w:lineRule="auto"/>
+        <w:rPr>
+          <w:rFonts w:ascii="Segoe UI" w:hAnsi="Segoe UI" w:cs="Segoe UI"/>
+          <w:sz w:val="20"/>
+          <w:szCs w:val="20"/>
+          <w:lang w:val="x-none"/>
+        </w:rPr>
+      </w:pPr>
+      <w:r>
+        <w:rPr>
+          <w:rFonts w:ascii="Segoe UI" w:hAnsi="Segoe UI" w:cs="Segoe UI"/>
+          <w:sz w:val="20"/>
+          <w:szCs w:val="20"/>
+          <w:lang w:val="x-none"/>
+        </w:rPr>
+        <w:t>Balancing and Posting a Bank Import plugin batch and the Posting the Batch does not duplicate transactions when Posting a Balanced Bank import batch.</w:t>
+      </w:r>
+    </w:p>
+    <w:p>
+      <w:pPr>
+        <w:rPr>
+          <w:rFonts w:ascii="Segoe UI" w:hAnsi="Segoe UI" w:cs="Segoe UI"/>
+          <w:sz w:val="20"/>
+          <w:szCs w:val="20"/>
+          <w:lang w:val="x-none"/>
+        </w:rPr>
+      </w:pPr>
+      <w:r>
+        <w:rPr>
+          <w:rFonts w:ascii="Segoe UI" w:hAnsi="Segoe UI" w:cs="Segoe UI"/>
+          <w:sz w:val="20"/>
+          <w:szCs w:val="20"/>
+          <w:lang w:val="x-none"/>
+        </w:rPr>
+        <w:t xml:space="preserve">Maybe the </w:t>
+      </w:r>
+      <w:r>
+        <w:rPr>
+          <w:rFonts w:ascii="Segoe UI" w:hAnsi="Segoe UI" w:cs="Segoe UI"/>
+          <w:b/>
+          <w:bCs/>
+          <w:sz w:val="20"/>
+          <w:szCs w:val="20"/>
+          <w:lang w:val="x-none"/>
+        </w:rPr>
+        <w:t>F5:Balance</w:t>
+      </w:r>
+      <w:r>
+        <w:rPr>
+          <w:rFonts w:ascii="Segoe UI" w:hAnsi="Segoe UI" w:cs="Segoe UI"/>
+          <w:sz w:val="20"/>
+          <w:szCs w:val="20"/>
+          <w:lang w:val="x-none"/>
+        </w:rPr>
+        <w:t xml:space="preserve"> icon could be </w:t>
+      </w:r>
+      <w:r>
+        <w:rPr>
+          <w:rFonts w:ascii="Segoe UI" w:hAnsi="Segoe UI" w:cs="Segoe UI"/>
+          <w:sz w:val="20"/>
+          <w:szCs w:val="20"/>
+          <w:lang w:val="x-none"/>
+        </w:rPr>
+        <w:t>added</w:t>
+      </w:r>
+      <w:r>
+        <w:rPr>
+          <w:rFonts w:ascii="Segoe UI" w:hAnsi="Segoe UI" w:cs="Segoe UI"/>
+          <w:sz w:val="20"/>
+          <w:szCs w:val="20"/>
+          <w:lang w:val="x-none"/>
+        </w:rPr>
+        <w:t xml:space="preserve"> to the top with the other icons in Bank import plugin batches.</w:t>
+      </w:r>
+    </w:p>
+    <w:p/>
+    <w:p>
+      <w:pPr>
+        <w:keepNext/>
+        <w:autoSpaceDE w:val="0"/>
+        <w:autoSpaceDN w:val="0"/>
+        <w:adjustRightInd w:val="0"/>
+        <w:spacing w:before="240" w:after="60" w:line="360" w:lineRule="auto"/>
+        <w:outlineLvl w:val="1"/>
+        <w:rPr>
+          <w:rFonts w:ascii="Segoe UI Black" w:hAnsi="Segoe UI Black" w:cs="Segoe UI Black"/>
+          <w:b/>
+          <w:bCs/>
+          <w:i/>
+          <w:iCs/>
+          <w:color w:val="333399"/>
+          <w:lang w:val="x-none"/>
+        </w:rPr>
+      </w:pPr>
+      <w:bookmarkStart w:id="2" w:name="_Toc181683684"/>
+      <w:r>
+        <w:rPr>
+          <w:rFonts w:ascii="Segoe UI Black" w:hAnsi="Segoe UI Black" w:cs="Segoe UI Black"/>
+          <w:b/>
+          <w:bCs/>
+          <w:i/>
+          <w:iCs/>
+          <w:color w:val="333399"/>
+          <w:lang w:val="x-none"/>
+        </w:rPr>
+        <w:lastRenderedPageBreak/>
         <w:t>List the transactions in the batch (Exclude Tax amounts)</w:t>
       </w:r>
-      <w:bookmarkEnd w:id="1"/>
+      <w:bookmarkEnd w:id="2"/>
     </w:p>
     <w:p>
       <w:pPr>
@@ -469,7 +1045,7 @@
                     </pic:cNvPicPr>
                   </pic:nvPicPr>
                   <pic:blipFill>
-                    <a:blip r:embed="rId6">
+                    <a:blip r:embed="rId7">
                       <a:extLst>
                         <a:ext uri="{28A0092B-C50C-407E-A947-70E740481C1C}">
                           <a14:useLocalDpi xmlns:a14="http://schemas.microsoft.com/office/drawing/2010/main" val="0"/>
@@ -523,7 +1099,6 @@
           <w:szCs w:val="20"/>
           <w:lang w:val="x-none"/>
         </w:rPr>
-        <w:lastRenderedPageBreak/>
         <w:t>NOTE</w:t>
       </w:r>
       <w:r>
@@ -684,6 +1259,20 @@
         </w:rPr>
         <w:t xml:space="preserve"> report. </w:t>
       </w:r>
+    </w:p>
+    <w:p>
+      <w:pPr>
+        <w:autoSpaceDE w:val="0"/>
+        <w:autoSpaceDN w:val="0"/>
+        <w:adjustRightInd w:val="0"/>
+        <w:spacing w:before="75" w:after="75" w:line="360" w:lineRule="auto"/>
+        <w:rPr>
+          <w:rFonts w:ascii="Segoe UI" w:hAnsi="Segoe UI" w:cs="Segoe UI"/>
+          <w:sz w:val="20"/>
+          <w:szCs w:val="20"/>
+          <w:lang w:val="x-none"/>
+        </w:rPr>
+      </w:pPr>
     </w:p>
     <w:p>
       <w:pPr>
@@ -703,7 +1292,7 @@
           <w:lang w:val="x-none"/>
         </w:rPr>
       </w:pPr>
-      <w:bookmarkStart w:id="2" w:name="_Toc181636680"/>
+      <w:bookmarkStart w:id="3" w:name="_Toc181683685"/>
       <w:r>
         <w:rPr>
           <w:rFonts w:ascii="Segoe UI Black" w:hAnsi="Segoe UI Black" w:cs="Segoe UI Black"/>
@@ -714,9 +1303,10 @@
           <w:color w:val="333399"/>
           <w:lang w:val="x-none"/>
         </w:rPr>
+        <w:lastRenderedPageBreak/>
         <w:t>List the transactions in the batch (Include Tax amounts)</w:t>
       </w:r>
-      <w:bookmarkEnd w:id="2"/>
+      <w:bookmarkEnd w:id="3"/>
     </w:p>
     <w:p>
       <w:pPr>
@@ -800,7 +1390,7 @@
                     </pic:cNvPicPr>
                   </pic:nvPicPr>
                   <pic:blipFill>
-                    <a:blip r:embed="rId7">
+                    <a:blip r:embed="rId8">
                       <a:extLst>
                         <a:ext uri="{28A0092B-C50C-407E-A947-70E740481C1C}">
                           <a14:useLocalDpi xmlns:a14="http://schemas.microsoft.com/office/drawing/2010/main" val="0"/>
@@ -2269,6 +2859,119 @@
     </w:lvl>
   </w:abstractNum>
   <w:abstractNum w:abstractNumId="10" w15:restartNumberingAfterBreak="0">
+    <w:nsid w:val="44E135E0"/>
+    <w:multiLevelType w:val="hybridMultilevel"/>
+    <w:tmpl w:val="2898BC46"/>
+    <w:lvl w:ilvl="0" w:tplc="1C090001">
+      <w:start w:val="1"/>
+      <w:numFmt w:val="bullet"/>
+      <w:lvlText w:val=""/>
+      <w:lvlJc w:val="left"/>
+      <w:pPr>
+        <w:ind w:left="720" w:hanging="360"/>
+      </w:pPr>
+      <w:rPr>
+        <w:rFonts w:ascii="Symbol" w:hAnsi="Symbol" w:hint="default"/>
+      </w:rPr>
+    </w:lvl>
+    <w:lvl w:ilvl="1" w:tplc="1C090003" w:tentative="1">
+      <w:start w:val="1"/>
+      <w:numFmt w:val="bullet"/>
+      <w:lvlText w:val="o"/>
+      <w:lvlJc w:val="left"/>
+      <w:pPr>
+        <w:ind w:left="1440" w:hanging="360"/>
+      </w:pPr>
+      <w:rPr>
+        <w:rFonts w:ascii="Courier New" w:hAnsi="Courier New" w:cs="Courier New" w:hint="default"/>
+      </w:rPr>
+    </w:lvl>
+    <w:lvl w:ilvl="2" w:tplc="1C090005" w:tentative="1">
+      <w:start w:val="1"/>
+      <w:numFmt w:val="bullet"/>
+      <w:lvlText w:val=""/>
+      <w:lvlJc w:val="left"/>
+      <w:pPr>
+        <w:ind w:left="2160" w:hanging="360"/>
+      </w:pPr>
+      <w:rPr>
+        <w:rFonts w:ascii="Wingdings" w:hAnsi="Wingdings" w:hint="default"/>
+      </w:rPr>
+    </w:lvl>
+    <w:lvl w:ilvl="3" w:tplc="1C090001" w:tentative="1">
+      <w:start w:val="1"/>
+      <w:numFmt w:val="bullet"/>
+      <w:lvlText w:val=""/>
+      <w:lvlJc w:val="left"/>
+      <w:pPr>
+        <w:ind w:left="2880" w:hanging="360"/>
+      </w:pPr>
+      <w:rPr>
+        <w:rFonts w:ascii="Symbol" w:hAnsi="Symbol" w:hint="default"/>
+      </w:rPr>
+    </w:lvl>
+    <w:lvl w:ilvl="4" w:tplc="1C090003" w:tentative="1">
+      <w:start w:val="1"/>
+      <w:numFmt w:val="bullet"/>
+      <w:lvlText w:val="o"/>
+      <w:lvlJc w:val="left"/>
+      <w:pPr>
+        <w:ind w:left="3600" w:hanging="360"/>
+      </w:pPr>
+      <w:rPr>
+        <w:rFonts w:ascii="Courier New" w:hAnsi="Courier New" w:cs="Courier New" w:hint="default"/>
+      </w:rPr>
+    </w:lvl>
+    <w:lvl w:ilvl="5" w:tplc="1C090005" w:tentative="1">
+      <w:start w:val="1"/>
+      <w:numFmt w:val="bullet"/>
+      <w:lvlText w:val=""/>
+      <w:lvlJc w:val="left"/>
+      <w:pPr>
+        <w:ind w:left="4320" w:hanging="360"/>
+      </w:pPr>
+      <w:rPr>
+        <w:rFonts w:ascii="Wingdings" w:hAnsi="Wingdings" w:hint="default"/>
+      </w:rPr>
+    </w:lvl>
+    <w:lvl w:ilvl="6" w:tplc="1C090001" w:tentative="1">
+      <w:start w:val="1"/>
+      <w:numFmt w:val="bullet"/>
+      <w:lvlText w:val=""/>
+      <w:lvlJc w:val="left"/>
+      <w:pPr>
+        <w:ind w:left="5040" w:hanging="360"/>
+      </w:pPr>
+      <w:rPr>
+        <w:rFonts w:ascii="Symbol" w:hAnsi="Symbol" w:hint="default"/>
+      </w:rPr>
+    </w:lvl>
+    <w:lvl w:ilvl="7" w:tplc="1C090003" w:tentative="1">
+      <w:start w:val="1"/>
+      <w:numFmt w:val="bullet"/>
+      <w:lvlText w:val="o"/>
+      <w:lvlJc w:val="left"/>
+      <w:pPr>
+        <w:ind w:left="5760" w:hanging="360"/>
+      </w:pPr>
+      <w:rPr>
+        <w:rFonts w:ascii="Courier New" w:hAnsi="Courier New" w:cs="Courier New" w:hint="default"/>
+      </w:rPr>
+    </w:lvl>
+    <w:lvl w:ilvl="8" w:tplc="1C090005" w:tentative="1">
+      <w:start w:val="1"/>
+      <w:numFmt w:val="bullet"/>
+      <w:lvlText w:val=""/>
+      <w:lvlJc w:val="left"/>
+      <w:pPr>
+        <w:ind w:left="6480" w:hanging="360"/>
+      </w:pPr>
+      <w:rPr>
+        <w:rFonts w:ascii="Wingdings" w:hAnsi="Wingdings" w:hint="default"/>
+      </w:rPr>
+    </w:lvl>
+  </w:abstractNum>
+  <w:abstractNum w:abstractNumId="11" w15:restartNumberingAfterBreak="0">
     <w:nsid w:val="51F2B7D3"/>
     <w:multiLevelType w:val="multilevel"/>
     <w:tmpl w:val="FFFFFFFF"/>
@@ -2417,7 +3120,7 @@
       </w:rPr>
     </w:lvl>
   </w:abstractNum>
-  <w:abstractNum w:abstractNumId="11" w15:restartNumberingAfterBreak="0">
+  <w:abstractNum w:abstractNumId="12" w15:restartNumberingAfterBreak="0">
     <w:nsid w:val="55B0A764"/>
     <w:multiLevelType w:val="multilevel"/>
     <w:tmpl w:val="FFFFFFFF"/>
@@ -2566,7 +3269,7 @@
       </w:rPr>
     </w:lvl>
   </w:abstractNum>
-  <w:abstractNum w:abstractNumId="12" w15:restartNumberingAfterBreak="0">
+  <w:abstractNum w:abstractNumId="13" w15:restartNumberingAfterBreak="0">
     <w:nsid w:val="70619F80"/>
     <w:multiLevelType w:val="multilevel"/>
     <w:tmpl w:val="FFFFFFFF"/>
@@ -2724,7 +3427,7 @@
       </w:rPr>
     </w:lvl>
   </w:abstractNum>
-  <w:abstractNum w:abstractNumId="13" w15:restartNumberingAfterBreak="0">
+  <w:abstractNum w:abstractNumId="14" w15:restartNumberingAfterBreak="0">
     <w:nsid w:val="7247E9C2"/>
     <w:multiLevelType w:val="multilevel"/>
     <w:tmpl w:val="FFFFFFFF"/>
@@ -2892,7 +3595,7 @@
     <w:abstractNumId w:val="1"/>
   </w:num>
   <w:num w:numId="4" w16cid:durableId="628585084">
-    <w:abstractNumId w:val="11"/>
+    <w:abstractNumId w:val="12"/>
   </w:num>
   <w:num w:numId="5" w16cid:durableId="1438217324">
     <w:abstractNumId w:val="4"/>
@@ -2904,7 +3607,7 @@
     <w:abstractNumId w:val="9"/>
   </w:num>
   <w:num w:numId="8" w16cid:durableId="1585145881">
-    <w:abstractNumId w:val="12"/>
+    <w:abstractNumId w:val="13"/>
   </w:num>
   <w:num w:numId="9" w16cid:durableId="1220288230">
     <w:abstractNumId w:val="0"/>
@@ -2913,10 +3616,10 @@
     <w:abstractNumId w:val="3"/>
   </w:num>
   <w:num w:numId="11" w16cid:durableId="1529446011">
-    <w:abstractNumId w:val="10"/>
+    <w:abstractNumId w:val="11"/>
   </w:num>
   <w:num w:numId="12" w16cid:durableId="36853325">
-    <w:abstractNumId w:val="13"/>
+    <w:abstractNumId w:val="14"/>
   </w:num>
   <w:num w:numId="13" w16cid:durableId="1026563152">
     <w:abstractNumId w:val="6"/>
@@ -2929,6 +3632,9 @@
   </w:num>
   <w:num w:numId="15" w16cid:durableId="718936838">
     <w:abstractNumId w:val="8"/>
+  </w:num>
+  <w:num w:numId="16" w16cid:durableId="55132956">
+    <w:abstractNumId w:val="10"/>
   </w:num>
 </w:numbering>
 </file>

</xml_diff>